<commit_message>
Some modifications on the SRS and Concept paper
</commit_message>
<xml_diff>
--- a/MSO Concept Paper.docx
+++ b/MSO Concept Paper.docx
@@ -397,8 +397,6 @@
               </w:rPr>
               <w:t>SIGNATURE</w:t>
             </w:r>
-            <w:bookmarkStart w:id="0" w:name="_GoBack"/>
-            <w:bookmarkEnd w:id="0"/>
           </w:p>
         </w:tc>
       </w:tr>
@@ -981,6 +979,14 @@
         </w:rPr>
         <w:t>salient objects they contain</w:t>
       </w:r>
+      <w:r>
+        <w:rPr>
+          <w:rFonts w:ascii="Times New Roman" w:hAnsi="Times New Roman" w:cs="Times New Roman"/>
+          <w:sz w:val="24"/>
+          <w:szCs w:val="24"/>
+        </w:rPr>
+        <w:t>.</w:t>
+      </w:r>
     </w:p>
     <w:p>
       <w:pPr>
@@ -1666,16 +1672,7 @@
     </w:p>
     <w:p>
       <w:pPr>
-        <w:rPr>
-          <w:rFonts w:ascii="Times New Roman" w:hAnsi="Times New Roman" w:cs="Times New Roman"/>
-          <w:b/>
-          <w:sz w:val="24"/>
-          <w:szCs w:val="24"/>
-        </w:rPr>
-      </w:pPr>
-    </w:p>
-    <w:p>
-      <w:pPr>
+        <w:spacing w:line="360" w:lineRule="auto"/>
         <w:rPr>
           <w:rFonts w:ascii="Times New Roman" w:hAnsi="Times New Roman" w:cs="Times New Roman"/>
           <w:b/>
@@ -1699,7 +1696,7 @@
           <w:sz w:val="24"/>
           <w:szCs w:val="24"/>
         </w:rPr>
-        <w:t>:</w:t>
+        <w:t>.</w:t>
       </w:r>
     </w:p>
     <w:p>
@@ -1819,13 +1816,16 @@
     <w:p>
       <w:pPr>
         <w:spacing w:line="360" w:lineRule="auto"/>
-        <w:rPr>
-          <w:rFonts w:ascii="Times New Roman" w:hAnsi="Times New Roman" w:cs="Times New Roman"/>
-          <w:b/>
-          <w:sz w:val="24"/>
-          <w:szCs w:val="24"/>
-        </w:rPr>
-      </w:pPr>
+        <w:jc w:val="both"/>
+        <w:rPr>
+          <w:rFonts w:ascii="Times New Roman" w:hAnsi="Times New Roman" w:cs="Times New Roman"/>
+          <w:b/>
+          <w:sz w:val="24"/>
+          <w:szCs w:val="24"/>
+        </w:rPr>
+      </w:pPr>
+      <w:bookmarkStart w:id="0" w:name="_GoBack"/>
+      <w:bookmarkEnd w:id="0"/>
       <w:r>
         <w:rPr>
           <w:rFonts w:ascii="Times New Roman" w:hAnsi="Times New Roman" w:cs="Times New Roman"/>
@@ -1834,16 +1834,25 @@
           <w:szCs w:val="24"/>
         </w:rPr>
         <w:lastRenderedPageBreak/>
-        <w:t>The main goal of this project is</w:t>
-      </w:r>
-      <w:r>
-        <w:rPr>
-          <w:rFonts w:ascii="Times New Roman" w:hAnsi="Times New Roman" w:cs="Times New Roman"/>
-          <w:b/>
-          <w:sz w:val="24"/>
-          <w:szCs w:val="24"/>
-        </w:rPr>
-        <w:t>:</w:t>
+        <w:t>The specific objectives this project will ach</w:t>
+      </w:r>
+      <w:r>
+        <w:rPr>
+          <w:rFonts w:ascii="Times New Roman" w:hAnsi="Times New Roman" w:cs="Times New Roman"/>
+          <w:b/>
+          <w:sz w:val="24"/>
+          <w:szCs w:val="24"/>
+        </w:rPr>
+        <w:t>ieve</w:t>
+      </w:r>
+      <w:r>
+        <w:rPr>
+          <w:rFonts w:ascii="Times New Roman" w:hAnsi="Times New Roman" w:cs="Times New Roman"/>
+          <w:b/>
+          <w:sz w:val="24"/>
+          <w:szCs w:val="24"/>
+        </w:rPr>
+        <w:t>.</w:t>
       </w:r>
     </w:p>
     <w:p>
@@ -1862,87 +1871,23 @@
           <w:sz w:val="24"/>
           <w:szCs w:val="24"/>
         </w:rPr>
-        <w:t>The</w:t>
-      </w:r>
-      <w:r>
-        <w:rPr>
-          <w:rFonts w:ascii="Times New Roman" w:hAnsi="Times New Roman" w:cs="Times New Roman"/>
-          <w:sz w:val="24"/>
-          <w:szCs w:val="24"/>
-        </w:rPr>
-        <w:t xml:space="preserve"> goal</w:t>
-      </w:r>
-      <w:r>
-        <w:rPr>
-          <w:rFonts w:ascii="Times New Roman" w:hAnsi="Times New Roman" w:cs="Times New Roman"/>
-          <w:sz w:val="24"/>
-          <w:szCs w:val="24"/>
-        </w:rPr>
-        <w:t xml:space="preserve"> of this project</w:t>
-      </w:r>
-      <w:r>
-        <w:rPr>
-          <w:rFonts w:ascii="Times New Roman" w:hAnsi="Times New Roman" w:cs="Times New Roman"/>
-          <w:sz w:val="24"/>
-          <w:szCs w:val="24"/>
-        </w:rPr>
-        <w:t xml:space="preserve"> is to </w:t>
-      </w:r>
-      <w:r>
-        <w:rPr>
-          <w:rFonts w:ascii="Times New Roman" w:hAnsi="Times New Roman" w:cs="Times New Roman"/>
-          <w:sz w:val="24"/>
-          <w:szCs w:val="24"/>
-        </w:rPr>
-        <w:t>develop a model that</w:t>
-      </w:r>
-      <w:r>
-        <w:rPr>
-          <w:rFonts w:ascii="Times New Roman" w:hAnsi="Times New Roman" w:cs="Times New Roman"/>
-          <w:sz w:val="24"/>
-          <w:szCs w:val="24"/>
-        </w:rPr>
-        <w:t xml:space="preserve"> </w:t>
-      </w:r>
-      <w:r>
-        <w:rPr>
-          <w:rFonts w:ascii="Times New Roman" w:hAnsi="Times New Roman" w:cs="Times New Roman"/>
-          <w:sz w:val="24"/>
-          <w:szCs w:val="24"/>
-        </w:rPr>
-        <w:t>enhance salient objec</w:t>
-      </w:r>
-      <w:r>
-        <w:rPr>
-          <w:rFonts w:ascii="Times New Roman" w:hAnsi="Times New Roman" w:cs="Times New Roman"/>
-          <w:sz w:val="24"/>
-          <w:szCs w:val="24"/>
-        </w:rPr>
-        <w:t xml:space="preserve">ts </w:t>
-      </w:r>
-      <w:r>
-        <w:rPr>
-          <w:rFonts w:ascii="Times New Roman" w:hAnsi="Times New Roman" w:cs="Times New Roman"/>
-          <w:sz w:val="24"/>
-          <w:szCs w:val="24"/>
-        </w:rPr>
-        <w:t xml:space="preserve">detection </w:t>
-      </w:r>
-      <w:r>
-        <w:rPr>
-          <w:rFonts w:ascii="Times New Roman" w:hAnsi="Times New Roman" w:cs="Times New Roman"/>
-          <w:sz w:val="24"/>
-          <w:szCs w:val="24"/>
-        </w:rPr>
-        <w:t xml:space="preserve">uniformly meanwhile suppress </w:t>
-      </w:r>
-      <w:r>
-        <w:rPr>
-          <w:rFonts w:ascii="Times New Roman" w:hAnsi="Times New Roman" w:cs="Times New Roman"/>
-          <w:sz w:val="24"/>
-          <w:szCs w:val="24"/>
-        </w:rPr>
-        <w:t>irrelevant background.</w:t>
+        <w:t xml:space="preserve">The objectives </w:t>
+      </w:r>
+      <w:r>
+        <w:rPr>
+          <w:rFonts w:ascii="Times New Roman" w:hAnsi="Times New Roman" w:cs="Times New Roman"/>
+          <w:sz w:val="24"/>
+          <w:szCs w:val="24"/>
+        </w:rPr>
+        <w:t xml:space="preserve">of the project </w:t>
+      </w:r>
+      <w:r>
+        <w:rPr>
+          <w:rFonts w:ascii="Times New Roman" w:hAnsi="Times New Roman" w:cs="Times New Roman"/>
+          <w:sz w:val="24"/>
+          <w:szCs w:val="24"/>
+        </w:rPr>
+        <w:t>are:</w:t>
       </w:r>
     </w:p>
     <w:p>
@@ -1951,19 +1896,25 @@
         <w:jc w:val="both"/>
         <w:rPr>
           <w:rFonts w:ascii="Times New Roman" w:hAnsi="Times New Roman" w:cs="Times New Roman"/>
-          <w:b/>
-          <w:sz w:val="24"/>
-          <w:szCs w:val="24"/>
-        </w:rPr>
-      </w:pPr>
-      <w:r>
-        <w:rPr>
-          <w:rFonts w:ascii="Times New Roman" w:hAnsi="Times New Roman" w:cs="Times New Roman"/>
-          <w:b/>
-          <w:sz w:val="24"/>
-          <w:szCs w:val="24"/>
-        </w:rPr>
-        <w:t>The specific objectives this project will achieve to accomplish that goal are:</w:t>
+          <w:sz w:val="24"/>
+          <w:szCs w:val="24"/>
+        </w:rPr>
+      </w:pPr>
+      <w:r>
+        <w:rPr>
+          <w:rFonts w:ascii="Times New Roman" w:hAnsi="Times New Roman" w:cs="Times New Roman"/>
+          <w:sz w:val="24"/>
+          <w:szCs w:val="24"/>
+        </w:rPr>
+        <w:t>T</w:t>
+      </w:r>
+      <w:r>
+        <w:rPr>
+          <w:rFonts w:ascii="Times New Roman" w:hAnsi="Times New Roman" w:cs="Times New Roman"/>
+          <w:sz w:val="24"/>
+          <w:szCs w:val="24"/>
+        </w:rPr>
+        <w:t>o develop a model that enhance salient objects detection uniformly meanwhile suppress irrelevant background.</w:t>
       </w:r>
     </w:p>
     <w:p>
@@ -1982,7 +1933,39 @@
           <w:sz w:val="24"/>
           <w:szCs w:val="24"/>
         </w:rPr>
-        <w:t>The objectives are to train the model to:</w:t>
+        <w:t>To train the model to r</w:t>
+      </w:r>
+      <w:r>
+        <w:rPr>
+          <w:rFonts w:ascii="Times New Roman" w:hAnsi="Times New Roman" w:cs="Times New Roman"/>
+          <w:sz w:val="24"/>
+          <w:szCs w:val="24"/>
+        </w:rPr>
+        <w:t>ecogniz</w:t>
+      </w:r>
+      <w:r>
+        <w:rPr>
+          <w:rFonts w:ascii="Times New Roman" w:hAnsi="Times New Roman" w:cs="Times New Roman"/>
+          <w:sz w:val="24"/>
+          <w:szCs w:val="24"/>
+        </w:rPr>
+        <w:t>e</w:t>
+      </w:r>
+      <w:r>
+        <w:rPr>
+          <w:rFonts w:ascii="Times New Roman" w:hAnsi="Times New Roman" w:cs="Times New Roman"/>
+          <w:sz w:val="24"/>
+          <w:szCs w:val="24"/>
+        </w:rPr>
+        <w:t xml:space="preserve"> image input</w:t>
+      </w:r>
+      <w:r>
+        <w:rPr>
+          <w:rFonts w:ascii="Times New Roman" w:hAnsi="Times New Roman" w:cs="Times New Roman"/>
+          <w:sz w:val="24"/>
+          <w:szCs w:val="24"/>
+        </w:rPr>
+        <w:t>s</w:t>
       </w:r>
     </w:p>
     <w:p>
@@ -2001,7 +1984,15 @@
           <w:sz w:val="24"/>
           <w:szCs w:val="24"/>
         </w:rPr>
-        <w:t>Recogniz</w:t>
+        <w:t>To train the model to d</w:t>
+      </w:r>
+      <w:r>
+        <w:rPr>
+          <w:rFonts w:ascii="Times New Roman" w:hAnsi="Times New Roman" w:cs="Times New Roman"/>
+          <w:sz w:val="24"/>
+          <w:szCs w:val="24"/>
+        </w:rPr>
+        <w:t>ifferentiat</w:t>
       </w:r>
       <w:r>
         <w:rPr>
@@ -2017,15 +2008,89 @@
           <w:sz w:val="24"/>
           <w:szCs w:val="24"/>
         </w:rPr>
-        <w:t xml:space="preserve"> image input</w:t>
-      </w:r>
-      <w:r>
-        <w:rPr>
-          <w:rFonts w:ascii="Times New Roman" w:hAnsi="Times New Roman" w:cs="Times New Roman"/>
-          <w:sz w:val="24"/>
-          <w:szCs w:val="24"/>
-        </w:rPr>
-        <w:t>s</w:t>
+        <w:t xml:space="preserve"> between salient parts and irrelevant </w:t>
+      </w:r>
+      <w:r>
+        <w:rPr>
+          <w:rFonts w:ascii="Times New Roman" w:hAnsi="Times New Roman" w:cs="Times New Roman"/>
+          <w:sz w:val="24"/>
+          <w:szCs w:val="24"/>
+        </w:rPr>
+        <w:t xml:space="preserve">background parts of </w:t>
+      </w:r>
+      <w:r>
+        <w:rPr>
+          <w:rFonts w:ascii="Times New Roman" w:hAnsi="Times New Roman" w:cs="Times New Roman"/>
+          <w:sz w:val="24"/>
+          <w:szCs w:val="24"/>
+        </w:rPr>
+        <w:t>the image</w:t>
+      </w:r>
+      <w:r>
+        <w:rPr>
+          <w:rFonts w:ascii="Times New Roman" w:hAnsi="Times New Roman" w:cs="Times New Roman"/>
+          <w:sz w:val="24"/>
+          <w:szCs w:val="24"/>
+        </w:rPr>
+        <w:t>.</w:t>
+      </w:r>
+    </w:p>
+    <w:p>
+      <w:pPr>
+        <w:spacing w:line="360" w:lineRule="auto"/>
+        <w:rPr>
+          <w:rFonts w:ascii="Times New Roman" w:hAnsi="Times New Roman" w:cs="Times New Roman"/>
+          <w:b/>
+          <w:sz w:val="24"/>
+          <w:szCs w:val="24"/>
+          <w:u w:val="single"/>
+        </w:rPr>
+      </w:pPr>
+      <w:r>
+        <w:rPr>
+          <w:rFonts w:ascii="Times New Roman" w:hAnsi="Times New Roman" w:cs="Times New Roman"/>
+          <w:b/>
+          <w:sz w:val="24"/>
+          <w:szCs w:val="24"/>
+        </w:rPr>
+        <w:t>The anticipated outcomes resultin</w:t>
+      </w:r>
+      <w:r>
+        <w:rPr>
+          <w:rFonts w:ascii="Times New Roman" w:hAnsi="Times New Roman" w:cs="Times New Roman"/>
+          <w:b/>
+          <w:sz w:val="24"/>
+          <w:szCs w:val="24"/>
+        </w:rPr>
+        <w:t>g from this research/project</w:t>
+      </w:r>
+      <w:r>
+        <w:rPr>
+          <w:rFonts w:ascii="Times New Roman" w:hAnsi="Times New Roman" w:cs="Times New Roman"/>
+          <w:b/>
+          <w:sz w:val="24"/>
+          <w:szCs w:val="24"/>
+        </w:rPr>
+        <w:t>.</w:t>
+      </w:r>
+      <w:r>
+        <w:rPr>
+          <w:rFonts w:ascii="Times New Roman" w:hAnsi="Times New Roman" w:cs="Times New Roman"/>
+          <w:b/>
+          <w:sz w:val="24"/>
+          <w:szCs w:val="24"/>
+        </w:rPr>
+        <w:t xml:space="preserve"> </w:t>
+      </w:r>
+      <w:r>
+        <w:rPr>
+          <w:rFonts w:ascii="Times New Roman" w:hAnsi="Times New Roman" w:cs="Times New Roman"/>
+          <w:b/>
+          <w:sz w:val="24"/>
+          <w:szCs w:val="24"/>
+          <w:u w:val="single"/>
+        </w:rPr>
+        <w:t xml:space="preserve"> </w:t>
       </w:r>
     </w:p>
     <w:p>
@@ -2044,70 +2109,47 @@
           <w:sz w:val="24"/>
           <w:szCs w:val="24"/>
         </w:rPr>
-        <w:t>Differentiat</w:t>
-      </w:r>
-      <w:r>
-        <w:rPr>
-          <w:rFonts w:ascii="Times New Roman" w:hAnsi="Times New Roman" w:cs="Times New Roman"/>
-          <w:sz w:val="24"/>
-          <w:szCs w:val="24"/>
-        </w:rPr>
-        <w:t>e</w:t>
-      </w:r>
-      <w:r>
-        <w:rPr>
-          <w:rFonts w:ascii="Times New Roman" w:hAnsi="Times New Roman" w:cs="Times New Roman"/>
-          <w:sz w:val="24"/>
-          <w:szCs w:val="24"/>
-        </w:rPr>
-        <w:t xml:space="preserve"> between salient parts and irrelevant </w:t>
-      </w:r>
-      <w:r>
-        <w:rPr>
-          <w:rFonts w:ascii="Times New Roman" w:hAnsi="Times New Roman" w:cs="Times New Roman"/>
-          <w:sz w:val="24"/>
-          <w:szCs w:val="24"/>
-        </w:rPr>
-        <w:t xml:space="preserve">background parts of </w:t>
-      </w:r>
-      <w:r>
-        <w:rPr>
-          <w:rFonts w:ascii="Times New Roman" w:hAnsi="Times New Roman" w:cs="Times New Roman"/>
-          <w:sz w:val="24"/>
-          <w:szCs w:val="24"/>
-        </w:rPr>
-        <w:t>the image</w:t>
-      </w:r>
-    </w:p>
-    <w:p>
-      <w:pPr>
-        <w:spacing w:line="360" w:lineRule="auto"/>
-        <w:rPr>
-          <w:rFonts w:ascii="Times New Roman" w:hAnsi="Times New Roman" w:cs="Times New Roman"/>
-          <w:b/>
-          <w:sz w:val="24"/>
-          <w:szCs w:val="24"/>
-          <w:u w:val="single"/>
-        </w:rPr>
-      </w:pPr>
-      <w:r>
-        <w:rPr>
-          <w:rFonts w:ascii="Times New Roman" w:hAnsi="Times New Roman" w:cs="Times New Roman"/>
-          <w:b/>
-          <w:sz w:val="24"/>
-          <w:szCs w:val="24"/>
-        </w:rPr>
-        <w:t xml:space="preserve">The anticipated outcomes resulting from this research/project are: </w:t>
-      </w:r>
-      <w:r>
-        <w:rPr>
-          <w:rFonts w:ascii="Times New Roman" w:hAnsi="Times New Roman" w:cs="Times New Roman"/>
-          <w:b/>
-          <w:sz w:val="24"/>
-          <w:szCs w:val="24"/>
-          <w:u w:val="single"/>
+        <w:t xml:space="preserve">The anticipated outcome of this project is a </w:t>
+      </w:r>
+      <w:r>
+        <w:rPr>
+          <w:rFonts w:ascii="Times New Roman" w:hAnsi="Times New Roman" w:cs="Times New Roman"/>
+          <w:sz w:val="24"/>
+          <w:szCs w:val="24"/>
+        </w:rPr>
+        <w:t xml:space="preserve">salient object subitization </w:t>
+      </w:r>
+      <w:r>
+        <w:rPr>
+          <w:rFonts w:ascii="Times New Roman" w:hAnsi="Times New Roman" w:cs="Times New Roman"/>
+          <w:sz w:val="24"/>
+          <w:szCs w:val="24"/>
+        </w:rPr>
+        <w:t>model that predicts the</w:t>
+      </w:r>
+      <w:r>
+        <w:rPr>
+          <w:rFonts w:ascii="Times New Roman" w:hAnsi="Times New Roman" w:cs="Times New Roman"/>
+          <w:sz w:val="24"/>
+          <w:szCs w:val="24"/>
         </w:rPr>
         <w:t xml:space="preserve"> </w:t>
+      </w:r>
+      <w:r>
+        <w:rPr>
+          <w:rFonts w:ascii="Times New Roman" w:hAnsi="Times New Roman" w:cs="Times New Roman"/>
+          <w:sz w:val="24"/>
+          <w:szCs w:val="24"/>
+        </w:rPr>
+        <w:t>existence and number of salient objects on a scene using holistic cues</w:t>
+      </w:r>
+      <w:r>
+        <w:rPr>
+          <w:rFonts w:ascii="Times New Roman" w:hAnsi="Times New Roman" w:cs="Times New Roman"/>
+          <w:sz w:val="24"/>
+          <w:szCs w:val="24"/>
+        </w:rPr>
+        <w:t>.</w:t>
       </w:r>
     </w:p>
     <w:p>
@@ -2126,39 +2168,7 @@
           <w:sz w:val="24"/>
           <w:szCs w:val="24"/>
         </w:rPr>
-        <w:t xml:space="preserve">The anticipated outcome of this project is a </w:t>
-      </w:r>
-      <w:r>
-        <w:rPr>
-          <w:rFonts w:ascii="Times New Roman" w:hAnsi="Times New Roman" w:cs="Times New Roman"/>
-          <w:sz w:val="24"/>
-          <w:szCs w:val="24"/>
-        </w:rPr>
-        <w:t xml:space="preserve">salient object subitization </w:t>
-      </w:r>
-      <w:r>
-        <w:rPr>
-          <w:rFonts w:ascii="Times New Roman" w:hAnsi="Times New Roman" w:cs="Times New Roman"/>
-          <w:sz w:val="24"/>
-          <w:szCs w:val="24"/>
-        </w:rPr>
-        <w:t>model that predicts the</w:t>
-      </w:r>
-      <w:r>
-        <w:rPr>
-          <w:rFonts w:ascii="Times New Roman" w:hAnsi="Times New Roman" w:cs="Times New Roman"/>
-          <w:sz w:val="24"/>
-          <w:szCs w:val="24"/>
-        </w:rPr>
-        <w:t xml:space="preserve"> </w:t>
-      </w:r>
-      <w:r>
-        <w:rPr>
-          <w:rFonts w:ascii="Times New Roman" w:hAnsi="Times New Roman" w:cs="Times New Roman"/>
-          <w:sz w:val="24"/>
-          <w:szCs w:val="24"/>
-        </w:rPr>
-        <w:t>existence and number of salient objects on a scene using holistic cues</w:t>
+        <w:t>The model will be able to categorize the images according to the number of salient objects they contain</w:t>
       </w:r>
       <w:r>
         <w:rPr>
@@ -2175,17 +2185,37 @@
         <w:jc w:val="both"/>
         <w:rPr>
           <w:rFonts w:ascii="Times New Roman" w:hAnsi="Times New Roman" w:cs="Times New Roman"/>
-          <w:sz w:val="24"/>
-          <w:szCs w:val="24"/>
-        </w:rPr>
-      </w:pPr>
-      <w:r>
-        <w:rPr>
-          <w:rFonts w:ascii="Times New Roman" w:hAnsi="Times New Roman" w:cs="Times New Roman"/>
-          <w:sz w:val="24"/>
-          <w:szCs w:val="24"/>
-        </w:rPr>
-        <w:t>The model will be able to categorize the images according to the number of salient objects they contain</w:t>
+          <w:b/>
+          <w:sz w:val="24"/>
+          <w:szCs w:val="24"/>
+        </w:rPr>
+      </w:pPr>
+      <w:r>
+        <w:rPr>
+          <w:rFonts w:ascii="Times New Roman" w:hAnsi="Times New Roman" w:cs="Times New Roman"/>
+          <w:b/>
+          <w:sz w:val="24"/>
+          <w:szCs w:val="24"/>
+        </w:rPr>
+        <w:t>The methodology to be used to acc</w:t>
+      </w:r>
+      <w:r>
+        <w:rPr>
+          <w:rFonts w:ascii="Times New Roman" w:hAnsi="Times New Roman" w:cs="Times New Roman"/>
+          <w:b/>
+          <w:sz w:val="24"/>
+          <w:szCs w:val="24"/>
+        </w:rPr>
+        <w:t>omplish the above objectives</w:t>
+      </w:r>
+      <w:r>
+        <w:rPr>
+          <w:rFonts w:ascii="Times New Roman" w:hAnsi="Times New Roman" w:cs="Times New Roman"/>
+          <w:b/>
+          <w:sz w:val="24"/>
+          <w:szCs w:val="24"/>
+        </w:rPr>
+        <w:t>.</w:t>
       </w:r>
     </w:p>
     <w:p>
@@ -2194,19 +2224,191 @@
         <w:jc w:val="both"/>
         <w:rPr>
           <w:rFonts w:ascii="Times New Roman" w:hAnsi="Times New Roman" w:cs="Times New Roman"/>
-          <w:b/>
-          <w:sz w:val="24"/>
-          <w:szCs w:val="24"/>
-        </w:rPr>
-      </w:pPr>
-      <w:r>
-        <w:rPr>
-          <w:rFonts w:ascii="Times New Roman" w:hAnsi="Times New Roman" w:cs="Times New Roman"/>
-          <w:b/>
-          <w:sz w:val="24"/>
-          <w:szCs w:val="24"/>
-        </w:rPr>
-        <w:t>The methodology to be used to accomplish the above objectives are:</w:t>
+          <w:sz w:val="24"/>
+          <w:szCs w:val="24"/>
+        </w:rPr>
+      </w:pPr>
+      <w:r>
+        <w:rPr>
+          <w:rFonts w:ascii="Times New Roman" w:hAnsi="Times New Roman" w:cs="Times New Roman"/>
+          <w:sz w:val="24"/>
+          <w:szCs w:val="24"/>
+        </w:rPr>
+        <w:t>The methodology for the proposed model is</w:t>
+      </w:r>
+      <w:r>
+        <w:rPr>
+          <w:rFonts w:ascii="Times New Roman" w:hAnsi="Times New Roman" w:cs="Times New Roman"/>
+          <w:sz w:val="24"/>
+          <w:szCs w:val="24"/>
+        </w:rPr>
+        <w:t xml:space="preserve"> region level analysis</w:t>
+      </w:r>
+      <w:r>
+        <w:rPr>
+          <w:rFonts w:ascii="Times New Roman" w:hAnsi="Times New Roman" w:cs="Times New Roman"/>
+          <w:sz w:val="24"/>
+          <w:szCs w:val="24"/>
+        </w:rPr>
+        <w:t xml:space="preserve"> which involves dividing an image into regions.</w:t>
+      </w:r>
+      <w:r>
+        <w:rPr>
+          <w:rFonts w:ascii="Times New Roman" w:hAnsi="Times New Roman" w:cs="Times New Roman"/>
+          <w:sz w:val="24"/>
+          <w:szCs w:val="24"/>
+        </w:rPr>
+        <w:t xml:space="preserve"> </w:t>
+      </w:r>
+      <w:r>
+        <w:rPr>
+          <w:rFonts w:ascii="Times New Roman" w:hAnsi="Times New Roman" w:cs="Times New Roman"/>
+          <w:sz w:val="24"/>
+          <w:szCs w:val="24"/>
+        </w:rPr>
+        <w:t>D</w:t>
+      </w:r>
+      <w:r>
+        <w:rPr>
+          <w:rFonts w:ascii="Times New Roman" w:hAnsi="Times New Roman" w:cs="Times New Roman"/>
+          <w:sz w:val="24"/>
+          <w:szCs w:val="24"/>
+        </w:rPr>
+        <w:t>ecompo</w:t>
+      </w:r>
+      <w:r>
+        <w:rPr>
+          <w:rFonts w:ascii="Times New Roman" w:hAnsi="Times New Roman" w:cs="Times New Roman"/>
+          <w:sz w:val="24"/>
+          <w:szCs w:val="24"/>
+        </w:rPr>
+        <w:t xml:space="preserve">sing an image into perceptually </w:t>
+      </w:r>
+      <w:r>
+        <w:rPr>
+          <w:rFonts w:ascii="Times New Roman" w:hAnsi="Times New Roman" w:cs="Times New Roman"/>
+          <w:sz w:val="24"/>
+          <w:szCs w:val="24"/>
+        </w:rPr>
+        <w:t>homogeneous elements he</w:t>
+      </w:r>
+      <w:r>
+        <w:rPr>
+          <w:rFonts w:ascii="Times New Roman" w:hAnsi="Times New Roman" w:cs="Times New Roman"/>
+          <w:sz w:val="24"/>
+          <w:szCs w:val="24"/>
+        </w:rPr>
+        <w:t xml:space="preserve">lps to abstract out unnecessary </w:t>
+      </w:r>
+      <w:r>
+        <w:rPr>
+          <w:rFonts w:ascii="Times New Roman" w:hAnsi="Times New Roman" w:cs="Times New Roman"/>
+          <w:sz w:val="24"/>
+          <w:szCs w:val="24"/>
+        </w:rPr>
+        <w:t xml:space="preserve">details </w:t>
+      </w:r>
+      <w:r>
+        <w:rPr>
+          <w:rFonts w:ascii="Times New Roman" w:hAnsi="Times New Roman" w:cs="Times New Roman"/>
+          <w:sz w:val="24"/>
+          <w:szCs w:val="24"/>
+        </w:rPr>
+        <w:t>which</w:t>
+      </w:r>
+      <w:r>
+        <w:rPr>
+          <w:rFonts w:ascii="Times New Roman" w:hAnsi="Times New Roman" w:cs="Times New Roman"/>
+          <w:sz w:val="24"/>
+          <w:szCs w:val="24"/>
+        </w:rPr>
+        <w:t xml:space="preserve"> is important for </w:t>
+      </w:r>
+      <w:r>
+        <w:rPr>
+          <w:rFonts w:ascii="Times New Roman" w:hAnsi="Times New Roman" w:cs="Times New Roman"/>
+          <w:sz w:val="24"/>
+          <w:szCs w:val="24"/>
+        </w:rPr>
+        <w:t>high quality saliency detection</w:t>
+      </w:r>
+      <w:r>
+        <w:rPr>
+          <w:rFonts w:ascii="Times New Roman" w:hAnsi="Times New Roman" w:cs="Times New Roman"/>
+          <w:sz w:val="24"/>
+          <w:szCs w:val="24"/>
+        </w:rPr>
+        <w:t xml:space="preserve"> </w:t>
+      </w:r>
+      <w:r>
+        <w:rPr>
+          <w:rFonts w:ascii="Times New Roman" w:hAnsi="Times New Roman" w:cs="Times New Roman"/>
+          <w:b/>
+          <w:sz w:val="24"/>
+          <w:szCs w:val="24"/>
+        </w:rPr>
+        <w:t>[3]</w:t>
+      </w:r>
+      <w:r>
+        <w:rPr>
+          <w:rFonts w:ascii="Times New Roman" w:hAnsi="Times New Roman" w:cs="Times New Roman"/>
+          <w:b/>
+          <w:sz w:val="24"/>
+          <w:szCs w:val="24"/>
+        </w:rPr>
+        <w:t>.</w:t>
+      </w:r>
+      <w:r>
+        <w:rPr>
+          <w:rFonts w:ascii="Times New Roman" w:hAnsi="Times New Roman" w:cs="Times New Roman"/>
+          <w:sz w:val="24"/>
+          <w:szCs w:val="24"/>
+        </w:rPr>
+        <w:t xml:space="preserve"> We shall use the MSO dataset which is a subset of the SOS datasets </w:t>
+      </w:r>
+      <w:r>
+        <w:rPr>
+          <w:rFonts w:ascii="Times New Roman" w:hAnsi="Times New Roman" w:cs="Times New Roman"/>
+          <w:sz w:val="24"/>
+          <w:szCs w:val="24"/>
+        </w:rPr>
+        <w:t>originating f</w:t>
+      </w:r>
+      <w:r>
+        <w:rPr>
+          <w:rFonts w:ascii="Times New Roman" w:hAnsi="Times New Roman" w:cs="Times New Roman"/>
+          <w:sz w:val="24"/>
+          <w:szCs w:val="24"/>
+        </w:rPr>
+        <w:t xml:space="preserve">rom four public image datasets including </w:t>
+      </w:r>
+      <w:r>
+        <w:rPr>
+          <w:rFonts w:ascii="Times New Roman" w:hAnsi="Times New Roman" w:cs="Times New Roman"/>
+          <w:sz w:val="24"/>
+          <w:szCs w:val="24"/>
+        </w:rPr>
+        <w:t>COCO, VOC07, ImageNet and SUN to develop and test the model.</w:t>
+      </w:r>
+    </w:p>
+    <w:p>
+      <w:pPr>
+        <w:spacing w:line="360" w:lineRule="auto"/>
+        <w:rPr>
+          <w:rFonts w:ascii="Times New Roman" w:hAnsi="Times New Roman" w:cs="Times New Roman"/>
+          <w:b/>
+          <w:sz w:val="24"/>
+          <w:szCs w:val="24"/>
+        </w:rPr>
+      </w:pPr>
+      <w:r>
+        <w:rPr>
+          <w:rFonts w:ascii="Times New Roman" w:hAnsi="Times New Roman" w:cs="Times New Roman"/>
+          <w:b/>
+          <w:sz w:val="24"/>
+          <w:szCs w:val="24"/>
+        </w:rPr>
+        <w:t>References:</w:t>
       </w:r>
     </w:p>
     <w:p>
@@ -2225,30 +2427,6 @@
           <w:sz w:val="24"/>
           <w:szCs w:val="24"/>
         </w:rPr>
-        <w:t>The methodology for the proposed model is</w:t>
-      </w:r>
-      <w:r>
-        <w:rPr>
-          <w:rFonts w:ascii="Times New Roman" w:hAnsi="Times New Roman" w:cs="Times New Roman"/>
-          <w:sz w:val="24"/>
-          <w:szCs w:val="24"/>
-        </w:rPr>
-        <w:t xml:space="preserve"> region level analysis</w:t>
-      </w:r>
-      <w:r>
-        <w:rPr>
-          <w:rFonts w:ascii="Times New Roman" w:hAnsi="Times New Roman" w:cs="Times New Roman"/>
-          <w:sz w:val="24"/>
-          <w:szCs w:val="24"/>
-        </w:rPr>
-        <w:t xml:space="preserve"> which involves dividing an image into regions.</w:t>
-      </w:r>
-      <w:r>
-        <w:rPr>
-          <w:rFonts w:ascii="Times New Roman" w:hAnsi="Times New Roman" w:cs="Times New Roman"/>
-          <w:sz w:val="24"/>
-          <w:szCs w:val="24"/>
-        </w:rPr>
         <w:t xml:space="preserve"> </w:t>
       </w:r>
       <w:r>
@@ -2257,71 +2435,144 @@
           <w:sz w:val="24"/>
           <w:szCs w:val="24"/>
         </w:rPr>
-        <w:t>D</w:t>
-      </w:r>
-      <w:r>
-        <w:rPr>
-          <w:rFonts w:ascii="Times New Roman" w:hAnsi="Times New Roman" w:cs="Times New Roman"/>
-          <w:sz w:val="24"/>
-          <w:szCs w:val="24"/>
-        </w:rPr>
-        <w:t>ecompo</w:t>
-      </w:r>
-      <w:r>
-        <w:rPr>
-          <w:rFonts w:ascii="Times New Roman" w:hAnsi="Times New Roman" w:cs="Times New Roman"/>
-          <w:sz w:val="24"/>
-          <w:szCs w:val="24"/>
-        </w:rPr>
-        <w:t xml:space="preserve">sing an image into perceptually </w:t>
-      </w:r>
-      <w:r>
-        <w:rPr>
-          <w:rFonts w:ascii="Times New Roman" w:hAnsi="Times New Roman" w:cs="Times New Roman"/>
-          <w:sz w:val="24"/>
-          <w:szCs w:val="24"/>
-        </w:rPr>
-        <w:t>homogeneous elements he</w:t>
-      </w:r>
-      <w:r>
-        <w:rPr>
-          <w:rFonts w:ascii="Times New Roman" w:hAnsi="Times New Roman" w:cs="Times New Roman"/>
-          <w:sz w:val="24"/>
-          <w:szCs w:val="24"/>
-        </w:rPr>
-        <w:t xml:space="preserve">lps to abstract out unnecessary </w:t>
-      </w:r>
-      <w:r>
-        <w:rPr>
-          <w:rFonts w:ascii="Times New Roman" w:hAnsi="Times New Roman" w:cs="Times New Roman"/>
-          <w:sz w:val="24"/>
-          <w:szCs w:val="24"/>
-        </w:rPr>
-        <w:t xml:space="preserve">details </w:t>
-      </w:r>
-      <w:r>
-        <w:rPr>
-          <w:rFonts w:ascii="Times New Roman" w:hAnsi="Times New Roman" w:cs="Times New Roman"/>
-          <w:sz w:val="24"/>
-          <w:szCs w:val="24"/>
-        </w:rPr>
-        <w:t>which</w:t>
-      </w:r>
-      <w:r>
-        <w:rPr>
-          <w:rFonts w:ascii="Times New Roman" w:hAnsi="Times New Roman" w:cs="Times New Roman"/>
-          <w:sz w:val="24"/>
-          <w:szCs w:val="24"/>
-        </w:rPr>
-        <w:t xml:space="preserve"> is important for </w:t>
-      </w:r>
-      <w:r>
-        <w:rPr>
-          <w:rFonts w:ascii="Times New Roman" w:hAnsi="Times New Roman" w:cs="Times New Roman"/>
-          <w:sz w:val="24"/>
-          <w:szCs w:val="24"/>
-        </w:rPr>
-        <w:t>high quality saliency detection</w:t>
+        <w:t xml:space="preserve">[1] </w:t>
+      </w:r>
+      <w:r>
+        <w:rPr>
+          <w:rFonts w:ascii="Times New Roman" w:hAnsi="Times New Roman" w:cs="Times New Roman"/>
+          <w:sz w:val="24"/>
+          <w:szCs w:val="24"/>
+        </w:rPr>
+        <w:t xml:space="preserve">   </w:t>
+      </w:r>
+      <w:r>
+        <w:rPr>
+          <w:rFonts w:ascii="Times New Roman" w:hAnsi="Times New Roman" w:cs="Times New Roman"/>
+          <w:sz w:val="24"/>
+          <w:szCs w:val="24"/>
+        </w:rPr>
+        <w:t>K.F Keren Enhancement of Salient Image Region for Visual Object Detection</w:t>
+      </w:r>
+      <w:r>
+        <w:rPr>
+          <w:rFonts w:ascii="Times New Roman" w:hAnsi="Times New Roman" w:cs="Times New Roman"/>
+          <w:sz w:val="24"/>
+          <w:szCs w:val="24"/>
+        </w:rPr>
+        <w:t xml:space="preserve">. </w:t>
+      </w:r>
+      <w:r>
+        <w:rPr>
+          <w:rFonts w:ascii="Times New Roman" w:hAnsi="Times New Roman" w:cs="Times New Roman"/>
+          <w:sz w:val="24"/>
+          <w:szCs w:val="24"/>
+        </w:rPr>
+        <w:t>Chalmers</w:t>
+      </w:r>
+    </w:p>
+    <w:p>
+      <w:pPr>
+        <w:spacing w:line="360" w:lineRule="auto"/>
+        <w:jc w:val="both"/>
+        <w:rPr>
+          <w:rFonts w:ascii="Times New Roman" w:hAnsi="Times New Roman" w:cs="Times New Roman"/>
+          <w:sz w:val="24"/>
+          <w:szCs w:val="24"/>
+        </w:rPr>
+      </w:pPr>
+      <w:r>
+        <w:rPr>
+          <w:rFonts w:ascii="Times New Roman" w:hAnsi="Times New Roman" w:cs="Times New Roman"/>
+          <w:sz w:val="24"/>
+          <w:szCs w:val="24"/>
+        </w:rPr>
+        <w:t xml:space="preserve">         Reproservice, </w:t>
+      </w:r>
+      <w:r>
+        <w:rPr>
+          <w:rFonts w:ascii="Times New Roman" w:hAnsi="Times New Roman" w:cs="Times New Roman"/>
+          <w:sz w:val="24"/>
+          <w:szCs w:val="24"/>
+        </w:rPr>
+        <w:t>Goteborg, Sweden, November 2014</w:t>
+      </w:r>
+      <w:r>
+        <w:rPr>
+          <w:rFonts w:ascii="Times New Roman" w:hAnsi="Times New Roman" w:cs="Times New Roman"/>
+          <w:sz w:val="24"/>
+          <w:szCs w:val="24"/>
+        </w:rPr>
+        <w:t xml:space="preserve">.       </w:t>
+      </w:r>
+    </w:p>
+    <w:p>
+      <w:pPr>
+        <w:spacing w:line="360" w:lineRule="auto"/>
+        <w:jc w:val="both"/>
+        <w:rPr>
+          <w:rFonts w:ascii="Times New Roman" w:hAnsi="Times New Roman" w:cs="Times New Roman"/>
+          <w:sz w:val="24"/>
+          <w:szCs w:val="24"/>
+        </w:rPr>
+      </w:pPr>
+      <w:r>
+        <w:rPr>
+          <w:rFonts w:ascii="Times New Roman" w:hAnsi="Times New Roman" w:cs="Times New Roman"/>
+          <w:sz w:val="24"/>
+          <w:szCs w:val="24"/>
+        </w:rPr>
+        <w:t xml:space="preserve">[2] </w:t>
+      </w:r>
+      <w:r>
+        <w:rPr>
+          <w:rFonts w:ascii="Times New Roman" w:hAnsi="Times New Roman" w:cs="Times New Roman"/>
+          <w:sz w:val="24"/>
+          <w:szCs w:val="24"/>
+        </w:rPr>
+        <w:t xml:space="preserve">    J Hunaizu, Y. Zejian and </w:t>
+      </w:r>
+      <w:r>
+        <w:rPr>
+          <w:rFonts w:ascii="Times New Roman" w:hAnsi="Times New Roman" w:cs="Times New Roman"/>
+          <w:sz w:val="24"/>
+          <w:szCs w:val="24"/>
+        </w:rPr>
+        <w:t>S Li</w:t>
+      </w:r>
+      <w:r>
+        <w:rPr>
+          <w:rFonts w:ascii="Times New Roman" w:hAnsi="Times New Roman" w:cs="Times New Roman"/>
+          <w:sz w:val="24"/>
+          <w:szCs w:val="24"/>
+        </w:rPr>
+        <w:t>,</w:t>
+      </w:r>
+      <w:r>
+        <w:rPr>
+          <w:rFonts w:ascii="Times New Roman" w:hAnsi="Times New Roman" w:cs="Times New Roman"/>
+          <w:sz w:val="24"/>
+          <w:szCs w:val="24"/>
+        </w:rPr>
+        <w:t xml:space="preserve"> Salient Object Detection: A Discriminative Regional </w:t>
+      </w:r>
+    </w:p>
+    <w:p>
+      <w:pPr>
+        <w:spacing w:line="360" w:lineRule="auto"/>
+        <w:jc w:val="both"/>
+        <w:rPr>
+          <w:rFonts w:ascii="Times New Roman" w:hAnsi="Times New Roman" w:cs="Times New Roman"/>
+          <w:sz w:val="24"/>
+          <w:szCs w:val="24"/>
+        </w:rPr>
+      </w:pPr>
+      <w:r>
+        <w:rPr>
+          <w:rFonts w:ascii="Times New Roman" w:hAnsi="Times New Roman" w:cs="Times New Roman"/>
+          <w:sz w:val="24"/>
+          <w:szCs w:val="24"/>
+        </w:rPr>
+        <w:t xml:space="preserve">         Feature</w:t>
       </w:r>
       <w:r>
         <w:rPr>
@@ -2334,83 +2585,94 @@
       <w:r>
         <w:rPr>
           <w:rFonts w:ascii="Times New Roman" w:hAnsi="Times New Roman" w:cs="Times New Roman"/>
-          <w:b/>
-          <w:sz w:val="24"/>
-          <w:szCs w:val="24"/>
-        </w:rPr>
-        <w:t>[3]</w:t>
-      </w:r>
-      <w:r>
-        <w:rPr>
-          <w:rFonts w:ascii="Times New Roman" w:hAnsi="Times New Roman" w:cs="Times New Roman"/>
-          <w:b/>
+          <w:sz w:val="24"/>
+          <w:szCs w:val="24"/>
+        </w:rPr>
+        <w:t>Integration Approach.</w:t>
+      </w:r>
+      <w:r>
+        <w:rPr>
+          <w:rFonts w:ascii="Times New Roman" w:hAnsi="Times New Roman" w:cs="Times New Roman"/>
+          <w:sz w:val="24"/>
+          <w:szCs w:val="24"/>
+        </w:rPr>
+        <w:t>,2011</w:t>
+      </w:r>
+      <w:r>
+        <w:rPr>
+          <w:rFonts w:ascii="Times New Roman" w:hAnsi="Times New Roman" w:cs="Times New Roman"/>
           <w:sz w:val="24"/>
           <w:szCs w:val="24"/>
         </w:rPr>
         <w:t>.</w:t>
       </w:r>
-      <w:r>
-        <w:rPr>
-          <w:rFonts w:ascii="Times New Roman" w:hAnsi="Times New Roman" w:cs="Times New Roman"/>
-          <w:sz w:val="24"/>
-          <w:szCs w:val="24"/>
-        </w:rPr>
-        <w:t xml:space="preserve"> We shall use the MSO dataset which is a subset of the SOS datasets </w:t>
-      </w:r>
-      <w:r>
-        <w:rPr>
-          <w:rFonts w:ascii="Times New Roman" w:hAnsi="Times New Roman" w:cs="Times New Roman"/>
-          <w:sz w:val="24"/>
-          <w:szCs w:val="24"/>
-        </w:rPr>
-        <w:t>originating f</w:t>
-      </w:r>
-      <w:r>
-        <w:rPr>
-          <w:rFonts w:ascii="Times New Roman" w:hAnsi="Times New Roman" w:cs="Times New Roman"/>
-          <w:sz w:val="24"/>
-          <w:szCs w:val="24"/>
-        </w:rPr>
-        <w:t xml:space="preserve">rom four public image datasets including </w:t>
-      </w:r>
-      <w:r>
-        <w:rPr>
-          <w:rFonts w:ascii="Times New Roman" w:hAnsi="Times New Roman" w:cs="Times New Roman"/>
-          <w:sz w:val="24"/>
-          <w:szCs w:val="24"/>
-        </w:rPr>
-        <w:t>COCO, VOC07, ImageNet and SUN to develop and test the model.</w:t>
-      </w:r>
     </w:p>
     <w:p>
       <w:pPr>
         <w:spacing w:line="360" w:lineRule="auto"/>
-        <w:rPr>
-          <w:rFonts w:ascii="Times New Roman" w:hAnsi="Times New Roman" w:cs="Times New Roman"/>
-          <w:b/>
-          <w:sz w:val="24"/>
-          <w:szCs w:val="24"/>
-        </w:rPr>
-      </w:pPr>
-      <w:r>
-        <w:rPr>
-          <w:rFonts w:ascii="Times New Roman" w:hAnsi="Times New Roman" w:cs="Times New Roman"/>
-          <w:b/>
-          <w:sz w:val="24"/>
-          <w:szCs w:val="24"/>
-        </w:rPr>
-        <w:t>References:</w:t>
-      </w:r>
-    </w:p>
-    <w:p>
-      <w:pPr>
-        <w:spacing w:line="360" w:lineRule="auto"/>
-        <w:rPr>
-          <w:rFonts w:ascii="Times New Roman" w:hAnsi="Times New Roman" w:cs="Times New Roman"/>
-          <w:sz w:val="24"/>
-          <w:szCs w:val="24"/>
-        </w:rPr>
-      </w:pPr>
+        <w:jc w:val="both"/>
+        <w:rPr>
+          <w:rFonts w:ascii="Times New Roman" w:hAnsi="Times New Roman" w:cs="Times New Roman"/>
+          <w:sz w:val="24"/>
+          <w:szCs w:val="24"/>
+        </w:rPr>
+      </w:pPr>
+      <w:r>
+        <w:rPr>
+          <w:rFonts w:ascii="Times New Roman" w:hAnsi="Times New Roman" w:cs="Times New Roman"/>
+          <w:sz w:val="24"/>
+          <w:szCs w:val="24"/>
+        </w:rPr>
+        <w:t xml:space="preserve">[3] </w:t>
+      </w:r>
+      <w:r>
+        <w:rPr>
+          <w:rFonts w:ascii="Times New Roman" w:hAnsi="Times New Roman" w:cs="Times New Roman"/>
+          <w:sz w:val="24"/>
+          <w:szCs w:val="24"/>
+        </w:rPr>
+        <w:t xml:space="preserve">   </w:t>
+      </w:r>
+      <w:r>
+        <w:rPr>
+          <w:rFonts w:ascii="Times New Roman" w:hAnsi="Times New Roman" w:cs="Times New Roman"/>
+          <w:sz w:val="24"/>
+          <w:szCs w:val="24"/>
+        </w:rPr>
+        <w:t>A</w:t>
+      </w:r>
+      <w:r>
+        <w:rPr>
+          <w:rFonts w:ascii="Times New Roman" w:hAnsi="Times New Roman" w:cs="Times New Roman"/>
+          <w:sz w:val="24"/>
+          <w:szCs w:val="24"/>
+        </w:rPr>
+        <w:t>.</w:t>
+      </w:r>
+      <w:r>
+        <w:rPr>
+          <w:rFonts w:ascii="Times New Roman" w:hAnsi="Times New Roman" w:cs="Times New Roman"/>
+          <w:sz w:val="24"/>
+          <w:szCs w:val="24"/>
+        </w:rPr>
+        <w:t xml:space="preserve"> Borgi</w:t>
+      </w:r>
+      <w:r>
+        <w:rPr>
+          <w:rFonts w:ascii="Times New Roman" w:hAnsi="Times New Roman" w:cs="Times New Roman"/>
+          <w:sz w:val="24"/>
+          <w:szCs w:val="24"/>
+        </w:rPr>
+        <w:t>, M.</w:t>
+      </w:r>
+      <w:r>
+        <w:rPr>
+          <w:rFonts w:ascii="Times New Roman" w:hAnsi="Times New Roman" w:cs="Times New Roman"/>
+          <w:sz w:val="24"/>
+          <w:szCs w:val="24"/>
+        </w:rPr>
+        <w:t>M.</w:t>
+      </w:r>
       <w:r>
         <w:rPr>
           <w:rFonts w:ascii="Times New Roman" w:hAnsi="Times New Roman" w:cs="Times New Roman"/>
@@ -2425,23 +2687,23 @@
           <w:sz w:val="24"/>
           <w:szCs w:val="24"/>
         </w:rPr>
-        <w:t xml:space="preserve">[1] </w:t>
-      </w:r>
-      <w:r>
-        <w:rPr>
-          <w:rFonts w:ascii="Times New Roman" w:hAnsi="Times New Roman" w:cs="Times New Roman"/>
-          <w:sz w:val="24"/>
-          <w:szCs w:val="24"/>
-        </w:rPr>
-        <w:t xml:space="preserve">   </w:t>
-      </w:r>
-      <w:r>
-        <w:rPr>
-          <w:rFonts w:ascii="Times New Roman" w:hAnsi="Times New Roman" w:cs="Times New Roman"/>
-          <w:sz w:val="24"/>
-          <w:szCs w:val="24"/>
-        </w:rPr>
-        <w:t>K.F Keren Enhancement of Salient Image Region for Visual Object Detection</w:t>
+        <w:t>Cheng</w:t>
+      </w:r>
+      <w:r>
+        <w:rPr>
+          <w:rFonts w:ascii="Times New Roman" w:hAnsi="Times New Roman" w:cs="Times New Roman"/>
+          <w:sz w:val="24"/>
+          <w:szCs w:val="24"/>
+        </w:rPr>
+        <w:t xml:space="preserve">, </w:t>
+      </w:r>
+      <w:r>
+        <w:rPr>
+          <w:rFonts w:ascii="Times New Roman" w:hAnsi="Times New Roman" w:cs="Times New Roman"/>
+          <w:sz w:val="24"/>
+          <w:szCs w:val="24"/>
+        </w:rPr>
+        <w:t>Salient Object detection: A survey</w:t>
       </w:r>
       <w:r>
         <w:rPr>
@@ -2457,109 +2719,7 @@
           <w:sz w:val="24"/>
           <w:szCs w:val="24"/>
         </w:rPr>
-        <w:t>Chalmers</w:t>
-      </w:r>
-    </w:p>
-    <w:p>
-      <w:pPr>
-        <w:spacing w:line="360" w:lineRule="auto"/>
-        <w:rPr>
-          <w:rFonts w:ascii="Times New Roman" w:hAnsi="Times New Roman" w:cs="Times New Roman"/>
-          <w:sz w:val="24"/>
-          <w:szCs w:val="24"/>
-        </w:rPr>
-      </w:pPr>
-      <w:r>
-        <w:rPr>
-          <w:rFonts w:ascii="Times New Roman" w:hAnsi="Times New Roman" w:cs="Times New Roman"/>
-          <w:sz w:val="24"/>
-          <w:szCs w:val="24"/>
-        </w:rPr>
-        <w:t xml:space="preserve">         Reproservice, </w:t>
-      </w:r>
-      <w:r>
-        <w:rPr>
-          <w:rFonts w:ascii="Times New Roman" w:hAnsi="Times New Roman" w:cs="Times New Roman"/>
-          <w:sz w:val="24"/>
-          <w:szCs w:val="24"/>
-        </w:rPr>
-        <w:t>Goteborg, Sweden, November 2014</w:t>
-      </w:r>
-      <w:r>
-        <w:rPr>
-          <w:rFonts w:ascii="Times New Roman" w:hAnsi="Times New Roman" w:cs="Times New Roman"/>
-          <w:sz w:val="24"/>
-          <w:szCs w:val="24"/>
-        </w:rPr>
-        <w:t xml:space="preserve">.       </w:t>
-      </w:r>
-    </w:p>
-    <w:p>
-      <w:pPr>
-        <w:spacing w:line="360" w:lineRule="auto"/>
-        <w:rPr>
-          <w:rFonts w:ascii="Times New Roman" w:hAnsi="Times New Roman" w:cs="Times New Roman"/>
-          <w:sz w:val="24"/>
-          <w:szCs w:val="24"/>
-        </w:rPr>
-      </w:pPr>
-      <w:r>
-        <w:rPr>
-          <w:rFonts w:ascii="Times New Roman" w:hAnsi="Times New Roman" w:cs="Times New Roman"/>
-          <w:sz w:val="24"/>
-          <w:szCs w:val="24"/>
-        </w:rPr>
-        <w:t xml:space="preserve">[2] </w:t>
-      </w:r>
-      <w:r>
-        <w:rPr>
-          <w:rFonts w:ascii="Times New Roman" w:hAnsi="Times New Roman" w:cs="Times New Roman"/>
-          <w:sz w:val="24"/>
-          <w:szCs w:val="24"/>
-        </w:rPr>
-        <w:t xml:space="preserve">    J Hunaizu, Y. Zejian and </w:t>
-      </w:r>
-      <w:r>
-        <w:rPr>
-          <w:rFonts w:ascii="Times New Roman" w:hAnsi="Times New Roman" w:cs="Times New Roman"/>
-          <w:sz w:val="24"/>
-          <w:szCs w:val="24"/>
-        </w:rPr>
-        <w:t>S Li</w:t>
-      </w:r>
-      <w:r>
-        <w:rPr>
-          <w:rFonts w:ascii="Times New Roman" w:hAnsi="Times New Roman" w:cs="Times New Roman"/>
-          <w:sz w:val="24"/>
-          <w:szCs w:val="24"/>
-        </w:rPr>
-        <w:t>,</w:t>
-      </w:r>
-      <w:r>
-        <w:rPr>
-          <w:rFonts w:ascii="Times New Roman" w:hAnsi="Times New Roman" w:cs="Times New Roman"/>
-          <w:sz w:val="24"/>
-          <w:szCs w:val="24"/>
-        </w:rPr>
-        <w:t xml:space="preserve"> Salient Object Detection: A Discriminative Regional </w:t>
-      </w:r>
-    </w:p>
-    <w:p>
-      <w:pPr>
-        <w:spacing w:line="360" w:lineRule="auto"/>
-        <w:rPr>
-          <w:rFonts w:ascii="Times New Roman" w:hAnsi="Times New Roman" w:cs="Times New Roman"/>
-          <w:sz w:val="24"/>
-          <w:szCs w:val="24"/>
-        </w:rPr>
-      </w:pPr>
-      <w:r>
-        <w:rPr>
-          <w:rFonts w:ascii="Times New Roman" w:hAnsi="Times New Roman" w:cs="Times New Roman"/>
-          <w:sz w:val="24"/>
-          <w:szCs w:val="24"/>
-        </w:rPr>
-        <w:t xml:space="preserve">         Feature</w:t>
+        <w:t>In CVPR,</w:t>
       </w:r>
       <w:r>
         <w:rPr>
@@ -2575,49 +2735,7 @@
           <w:sz w:val="24"/>
           <w:szCs w:val="24"/>
         </w:rPr>
-        <w:t>Integration Approach.</w:t>
-      </w:r>
-      <w:r>
-        <w:rPr>
-          <w:rFonts w:ascii="Times New Roman" w:hAnsi="Times New Roman" w:cs="Times New Roman"/>
-          <w:sz w:val="24"/>
-          <w:szCs w:val="24"/>
-        </w:rPr>
-        <w:t>,2011</w:t>
-      </w:r>
-    </w:p>
-    <w:p>
-      <w:pPr>
-        <w:spacing w:line="360" w:lineRule="auto"/>
-        <w:rPr>
-          <w:rFonts w:ascii="Times New Roman" w:hAnsi="Times New Roman" w:cs="Times New Roman"/>
-          <w:sz w:val="24"/>
-          <w:szCs w:val="24"/>
-        </w:rPr>
-      </w:pPr>
-      <w:r>
-        <w:rPr>
-          <w:rFonts w:ascii="Times New Roman" w:hAnsi="Times New Roman" w:cs="Times New Roman"/>
-          <w:sz w:val="24"/>
-          <w:szCs w:val="24"/>
-        </w:rPr>
-        <w:t xml:space="preserve">[3] </w:t>
-      </w:r>
-      <w:r>
-        <w:rPr>
-          <w:rFonts w:ascii="Times New Roman" w:hAnsi="Times New Roman" w:cs="Times New Roman"/>
-          <w:sz w:val="24"/>
-          <w:szCs w:val="24"/>
-        </w:rPr>
-        <w:t xml:space="preserve">   </w:t>
-      </w:r>
-      <w:r>
-        <w:rPr>
-          <w:rFonts w:ascii="Times New Roman" w:hAnsi="Times New Roman" w:cs="Times New Roman"/>
-          <w:sz w:val="24"/>
-          <w:szCs w:val="24"/>
-        </w:rPr>
-        <w:t>A</w:t>
+        <w:t>2017</w:t>
       </w:r>
       <w:r>
         <w:rPr>
@@ -2626,94 +2744,6 @@
           <w:szCs w:val="24"/>
         </w:rPr>
         <w:t>.</w:t>
-      </w:r>
-      <w:r>
-        <w:rPr>
-          <w:rFonts w:ascii="Times New Roman" w:hAnsi="Times New Roman" w:cs="Times New Roman"/>
-          <w:sz w:val="24"/>
-          <w:szCs w:val="24"/>
-        </w:rPr>
-        <w:t xml:space="preserve"> Borgi</w:t>
-      </w:r>
-      <w:r>
-        <w:rPr>
-          <w:rFonts w:ascii="Times New Roman" w:hAnsi="Times New Roman" w:cs="Times New Roman"/>
-          <w:sz w:val="24"/>
-          <w:szCs w:val="24"/>
-        </w:rPr>
-        <w:t>, M.</w:t>
-      </w:r>
-      <w:r>
-        <w:rPr>
-          <w:rFonts w:ascii="Times New Roman" w:hAnsi="Times New Roman" w:cs="Times New Roman"/>
-          <w:sz w:val="24"/>
-          <w:szCs w:val="24"/>
-        </w:rPr>
-        <w:t>M.</w:t>
-      </w:r>
-      <w:r>
-        <w:rPr>
-          <w:rFonts w:ascii="Times New Roman" w:hAnsi="Times New Roman" w:cs="Times New Roman"/>
-          <w:sz w:val="24"/>
-          <w:szCs w:val="24"/>
-        </w:rPr>
-        <w:t xml:space="preserve"> </w:t>
-      </w:r>
-      <w:r>
-        <w:rPr>
-          <w:rFonts w:ascii="Times New Roman" w:hAnsi="Times New Roman" w:cs="Times New Roman"/>
-          <w:sz w:val="24"/>
-          <w:szCs w:val="24"/>
-        </w:rPr>
-        <w:t>Cheng</w:t>
-      </w:r>
-      <w:r>
-        <w:rPr>
-          <w:rFonts w:ascii="Times New Roman" w:hAnsi="Times New Roman" w:cs="Times New Roman"/>
-          <w:sz w:val="24"/>
-          <w:szCs w:val="24"/>
-        </w:rPr>
-        <w:t xml:space="preserve">, </w:t>
-      </w:r>
-      <w:r>
-        <w:rPr>
-          <w:rFonts w:ascii="Times New Roman" w:hAnsi="Times New Roman" w:cs="Times New Roman"/>
-          <w:sz w:val="24"/>
-          <w:szCs w:val="24"/>
-        </w:rPr>
-        <w:t>Salient Object detection: A survey</w:t>
-      </w:r>
-      <w:r>
-        <w:rPr>
-          <w:rFonts w:ascii="Times New Roman" w:hAnsi="Times New Roman" w:cs="Times New Roman"/>
-          <w:sz w:val="24"/>
-          <w:szCs w:val="24"/>
-        </w:rPr>
-        <w:t xml:space="preserve">. </w:t>
-      </w:r>
-      <w:r>
-        <w:rPr>
-          <w:rFonts w:ascii="Times New Roman" w:hAnsi="Times New Roman" w:cs="Times New Roman"/>
-          <w:sz w:val="24"/>
-          <w:szCs w:val="24"/>
-        </w:rPr>
-        <w:t>In CVPR,</w:t>
-      </w:r>
-      <w:r>
-        <w:rPr>
-          <w:rFonts w:ascii="Times New Roman" w:hAnsi="Times New Roman" w:cs="Times New Roman"/>
-          <w:sz w:val="24"/>
-          <w:szCs w:val="24"/>
-        </w:rPr>
-        <w:t xml:space="preserve"> </w:t>
-      </w:r>
-      <w:r>
-        <w:rPr>
-          <w:rFonts w:ascii="Times New Roman" w:hAnsi="Times New Roman" w:cs="Times New Roman"/>
-          <w:sz w:val="24"/>
-          <w:szCs w:val="24"/>
-        </w:rPr>
-        <w:t>2017</w:t>
       </w:r>
     </w:p>
     <w:p>

</xml_diff>